<commit_message>
all(P-OO) updated essay and add de select query in the program
</commit_message>
<xml_diff>
--- a/R_P-OO-SpaceInvaders-thonardou-01-Rapport_Thomas.docx
+++ b/R_P-OO-SpaceInvaders-thonardou-01-Rapport_Thomas.docx
@@ -2363,7 +2363,15 @@
         <w:t xml:space="preserve">des armes </w:t>
       </w:r>
       <w:r>
-        <w:t>grâce au fonctions MAX(), MIN(), AVG()</w:t>
+        <w:t xml:space="preserve">grâce au fonctions </w:t>
+      </w:r>
+      <w:proofErr w:type="gramStart"/>
+      <w:r>
+        <w:t>MAX(</w:t>
+      </w:r>
+      <w:proofErr w:type="gramEnd"/>
+      <w:r>
+        <w:t>), MIN(), AVG()</w:t>
       </w:r>
       <w:r>
         <w:t xml:space="preserve"> je renomme ensuite les colonnes par les noms imposés grâce au alias (AS) depuis la table </w:t>
@@ -2460,7 +2468,15 @@
     </w:p>
     <w:p>
       <w:r>
-        <w:t>Sur cette commande je sélectionne le nombre de commande que chaque joueur à fait grâce à la fonction COUNT() et les joueurs les colonnes je les renomme avec des alias (AS) ensuite je regroupe le tout par joueur (GROUP BY) et ensuite j’ordonne le tout par le nombre de commande du plus grand au plus petit</w:t>
+        <w:t xml:space="preserve">Sur cette commande je sélectionne le nombre de commande que chaque joueur à fait grâce à la fonction </w:t>
+      </w:r>
+      <w:proofErr w:type="gramStart"/>
+      <w:r>
+        <w:t>COUNT(</w:t>
+      </w:r>
+      <w:proofErr w:type="gramEnd"/>
+      <w:r>
+        <w:t>) et les joueurs les colonnes je les renomme avec des alias (AS) ensuite je regroupe le tout par joueur (GROUP BY) et ensuite j’ordonne le tout par le nombre de commande du plus grand au plus petit</w:t>
       </w:r>
     </w:p>
     <w:p>
@@ -2541,7 +2557,15 @@
     </w:p>
     <w:p>
       <w:r>
-        <w:t xml:space="preserve">Sur cette requête les début et pareil que pour la requête N°3 sauf que en plus de regrouper le tout par joueur je regroupe par les joueur dont le nombre de commande et plus grand que deux si j’ai pu faire cette commande c’est grâce à la clause </w:t>
+        <w:t xml:space="preserve">Sur cette requête les début et pareil que pour la requête N°3 sauf </w:t>
+      </w:r>
+      <w:proofErr w:type="gramStart"/>
+      <w:r>
+        <w:t>que en</w:t>
+      </w:r>
+      <w:proofErr w:type="gramEnd"/>
+      <w:r>
+        <w:t xml:space="preserve"> plus de regrouper le tout par joueur je regroupe par les joueur dont le nombre de commande et plus grand que deux si j’ai pu faire cette commande c’est grâce à la clause </w:t>
       </w:r>
       <w:r>
         <w:t>"</w:t>
@@ -2632,7 +2656,15 @@
     </w:p>
     <w:p>
       <w:r>
-        <w:t xml:space="preserve">Pour cette requête je sélectionne le pseudo des joueur le nom des armes de la commande ensuite fais des jointure entre les différente table pour pouvoir utilisé leurs données, j’ai décidé de faire un </w:t>
+        <w:t xml:space="preserve">Pour cette requête je sélectionne le pseudo des joueur le nom des armes de la commande ensuite fais </w:t>
+      </w:r>
+      <w:proofErr w:type="gramStart"/>
+      <w:r>
+        <w:t>des jointure</w:t>
+      </w:r>
+      <w:proofErr w:type="gramEnd"/>
+      <w:r>
+        <w:t xml:space="preserve"> entre les différente table pour pouvoir utilisé leurs données, j’ai décidé de faire un </w:t>
       </w:r>
       <w:proofErr w:type="spellStart"/>
       <w:r>
@@ -3082,14 +3114,26 @@
       </w:r>
       <w:proofErr w:type="spellEnd"/>
       <w:r>
-        <w:t xml:space="preserve"> car je veux aussi les joueur qui n’ont pas passé de commande ensuite je trie les tout par joueur.</w:t>
-      </w:r>
-    </w:p>
-    <w:p>
-      <w:r>
-        <w:br w:type="page"/>
-      </w:r>
-    </w:p>
+        <w:t xml:space="preserve"> car je veux aussi </w:t>
+      </w:r>
+      <w:proofErr w:type="gramStart"/>
+      <w:r>
+        <w:t>les joueur</w:t>
+      </w:r>
+      <w:proofErr w:type="gramEnd"/>
+      <w:r>
+        <w:t xml:space="preserve"> qui n’ont pas passé de commande ensuite je trie les tout par joueur.</w:t>
+      </w:r>
+    </w:p>
+    <w:p/>
+    <w:p/>
+    <w:p/>
+    <w:p/>
+    <w:p/>
+    <w:p/>
+    <w:p/>
+    <w:p/>
+    <w:p/>
     <w:p>
       <w:pPr>
         <w:pStyle w:val="Titre2"/>
@@ -3177,7 +3221,15 @@
       </w:r>
       <w:proofErr w:type="spellEnd"/>
       <w:r>
-        <w:t xml:space="preserve"> (COUNT(DISTINCT </w:t>
+        <w:t xml:space="preserve"> (</w:t>
+      </w:r>
+      <w:proofErr w:type="gramStart"/>
+      <w:r>
+        <w:t>COUNT(</w:t>
+      </w:r>
+      <w:proofErr w:type="gramEnd"/>
+      <w:r>
+        <w:t xml:space="preserve">DISTINCT </w:t>
       </w:r>
       <w:proofErr w:type="spellStart"/>
       <w:r>
@@ -3196,20 +3248,40 @@
       <w:r>
         <w:t>4.12 : Création des types d’utilisateur</w:t>
       </w:r>
-    </w:p>
-    <w:p>
-      <w:r>
-        <w:t xml:space="preserve">Pour cette partie on nous a demandé de donner des permissions a des type d’utilisateurs mais pour ce faire nous devons d’abord créer ces type d’utilisateur j’ai alors utilisé ces trois requêtes : </w:t>
-      </w:r>
+      <w:r>
+        <w:t xml:space="preserve"> et utilisateur </w:t>
+      </w:r>
+    </w:p>
+    <w:p>
+      <w:r>
+        <w:t xml:space="preserve">Pour cette partie on nous a demandé de donner des permissions a </w:t>
+      </w:r>
+      <w:r>
+        <w:t>des types</w:t>
+      </w:r>
+      <w:r>
+        <w:t xml:space="preserve"> d’utilisateurs mais pour ce faire nous devons d’abord créer </w:t>
+      </w:r>
+      <w:r>
+        <w:t>ces types</w:t>
+      </w:r>
+      <w:r>
+        <w:t xml:space="preserve"> d’utilisateur j’ai alors utilisé ces trois requêtes : </w:t>
+      </w:r>
+    </w:p>
+    <w:p>
+      <w:pPr>
+        <w:jc w:val="center"/>
+      </w:pPr>
       <w:r>
         <w:rPr>
           <w:noProof/>
         </w:rPr>
         <w:drawing>
-          <wp:inline distT="0" distB="0" distL="0" distR="0" wp14:anchorId="01474879" wp14:editId="26B3F544">
-            <wp:extent cx="5756910" cy="3418840"/>
+          <wp:inline distT="0" distB="0" distL="0" distR="0" wp14:anchorId="56F69FA0" wp14:editId="30DCF109">
+            <wp:extent cx="3067050" cy="2002454"/>
             <wp:effectExtent l="0" t="0" r="0" b="0"/>
-            <wp:docPr id="17" name="Image 17"/>
+            <wp:docPr id="9" name="Image 9"/>
             <wp:cNvGraphicFramePr>
               <a:graphicFrameLocks xmlns:a="http://schemas.openxmlformats.org/drawingml/2006/main" noChangeAspect="1"/>
             </wp:cNvGraphicFramePr>
@@ -3217,7 +3289,7 @@
               <a:graphicData uri="http://schemas.openxmlformats.org/drawingml/2006/picture">
                 <pic:pic xmlns:pic="http://schemas.openxmlformats.org/drawingml/2006/picture">
                   <pic:nvPicPr>
-                    <pic:cNvPr id="0" name="Picture 9"/>
+                    <pic:cNvPr id="0" name="Picture 2"/>
                     <pic:cNvPicPr>
                       <a:picLocks noChangeAspect="1" noChangeArrowheads="1"/>
                     </pic:cNvPicPr>
@@ -3238,7 +3310,7 @@
                   <pic:spPr bwMode="auto">
                     <a:xfrm>
                       <a:off x="0" y="0"/>
-                      <a:ext cx="5756910" cy="3418840"/>
+                      <a:ext cx="3073619" cy="2006743"/>
                     </a:xfrm>
                     <a:prstGeom prst="rect">
                       <a:avLst/>
@@ -3257,7 +3329,159 @@
     </w:p>
     <w:p>
       <w:r>
-        <w:t xml:space="preserve">J’ai utilisé des rôles pour pouvoir représenté mes type d’utilisateur </w:t>
+        <w:t xml:space="preserve">J’ai utilisé des rôles pour pouvoir </w:t>
+      </w:r>
+      <w:r>
+        <w:t>représenter</w:t>
+      </w:r>
+      <w:r>
+        <w:t xml:space="preserve"> </w:t>
+      </w:r>
+      <w:r>
+        <w:t>mes types</w:t>
+      </w:r>
+      <w:r>
+        <w:t xml:space="preserve"> d’utilisateur</w:t>
+      </w:r>
+      <w:r>
+        <w:t xml:space="preserve">. </w:t>
+      </w:r>
+    </w:p>
+    <w:p>
+      <w:r>
+        <w:br w:type="page"/>
+      </w:r>
+    </w:p>
+    <w:p>
+      <w:r>
+        <w:lastRenderedPageBreak/>
+        <w:t>J’ai aussi dû utiliser créer un utilisateur pas type voici les requêtes que j’ai utilisé pour les créer et assigné les utilisateurs à leurs rôles :</w:t>
+      </w:r>
+    </w:p>
+    <w:p>
+      <w:pPr>
+        <w:jc w:val="center"/>
+      </w:pPr>
+      <w:r>
+        <w:rPr>
+          <w:noProof/>
+        </w:rPr>
+        <w:drawing>
+          <wp:inline distT="0" distB="0" distL="0" distR="0" wp14:anchorId="589224D5" wp14:editId="58991820">
+            <wp:extent cx="4629150" cy="2590485"/>
+            <wp:effectExtent l="0" t="0" r="0" b="0"/>
+            <wp:docPr id="11" name="Image 11"/>
+            <wp:cNvGraphicFramePr>
+              <a:graphicFrameLocks xmlns:a="http://schemas.openxmlformats.org/drawingml/2006/main" noChangeAspect="1"/>
+            </wp:cNvGraphicFramePr>
+            <a:graphic xmlns:a="http://schemas.openxmlformats.org/drawingml/2006/main">
+              <a:graphicData uri="http://schemas.openxmlformats.org/drawingml/2006/picture">
+                <pic:pic xmlns:pic="http://schemas.openxmlformats.org/drawingml/2006/picture">
+                  <pic:nvPicPr>
+                    <pic:cNvPr id="0" name="Picture 4"/>
+                    <pic:cNvPicPr>
+                      <a:picLocks noChangeAspect="1" noChangeArrowheads="1"/>
+                    </pic:cNvPicPr>
+                  </pic:nvPicPr>
+                  <pic:blipFill>
+                    <a:blip r:embed="rId28" cstate="print">
+                      <a:extLst>
+                        <a:ext uri="{28A0092B-C50C-407E-A947-70E740481C1C}">
+                          <a14:useLocalDpi xmlns:a14="http://schemas.microsoft.com/office/drawing/2010/main" val="0"/>
+                        </a:ext>
+                      </a:extLst>
+                    </a:blip>
+                    <a:srcRect/>
+                    <a:stretch>
+                      <a:fillRect/>
+                    </a:stretch>
+                  </pic:blipFill>
+                  <pic:spPr bwMode="auto">
+                    <a:xfrm>
+                      <a:off x="0" y="0"/>
+                      <a:ext cx="4639600" cy="2596333"/>
+                    </a:xfrm>
+                    <a:prstGeom prst="rect">
+                      <a:avLst/>
+                    </a:prstGeom>
+                    <a:noFill/>
+                    <a:ln>
+                      <a:noFill/>
+                    </a:ln>
+                  </pic:spPr>
+                </pic:pic>
+              </a:graphicData>
+            </a:graphic>
+          </wp:inline>
+        </w:drawing>
+      </w:r>
+    </w:p>
+    <w:p>
+      <w:r>
+        <w:t xml:space="preserve">Dans la première partie je créer </w:t>
+      </w:r>
+      <w:r>
+        <w:t>les utilisateurs</w:t>
+      </w:r>
+      <w:r>
+        <w:t xml:space="preserve"> dans </w:t>
+      </w:r>
+      <w:proofErr w:type="gramStart"/>
+      <w:r>
+        <w:t>le host</w:t>
+      </w:r>
+      <w:proofErr w:type="gramEnd"/>
+      <w:r>
+        <w:t xml:space="preserve"> </w:t>
+      </w:r>
+      <w:r>
+        <w:t>"</w:t>
+      </w:r>
+      <w:r>
+        <w:t>localhost</w:t>
+      </w:r>
+      <w:r>
+        <w:t>"</w:t>
+      </w:r>
+      <w:r>
+        <w:t xml:space="preserve"> et je leur donn</w:t>
+      </w:r>
+      <w:r>
+        <w:t xml:space="preserve">e le mot de passe </w:t>
+      </w:r>
+      <w:r>
+        <w:t>"</w:t>
+      </w:r>
+      <w:proofErr w:type="spellStart"/>
+      <w:r>
+        <w:t>password</w:t>
+      </w:r>
+      <w:proofErr w:type="spellEnd"/>
+      <w:r>
+        <w:t>"</w:t>
+      </w:r>
+      <w:r>
+        <w:t xml:space="preserve"> grâce au </w:t>
+      </w:r>
+      <w:r>
+        <w:t>"</w:t>
+      </w:r>
+      <w:r>
+        <w:t>IDENTIFIED BY</w:t>
+      </w:r>
+      <w:r>
+        <w:t>"</w:t>
+      </w:r>
+      <w:r>
+        <w:t xml:space="preserve">.  Ensuite j’assigne </w:t>
+      </w:r>
+      <w:proofErr w:type="gramStart"/>
+      <w:r>
+        <w:t>les utilisateur</w:t>
+      </w:r>
+      <w:proofErr w:type="gramEnd"/>
+      <w:r>
+        <w:t xml:space="preserve"> au rôle que j’ai envie.</w:t>
       </w:r>
     </w:p>
     <w:p>
@@ -3265,7 +3489,6 @@
         <w:pStyle w:val="Titre2"/>
       </w:pPr>
       <w:r>
-        <w:lastRenderedPageBreak/>
         <w:t xml:space="preserve">4.13 : Assignation des permissions </w:t>
       </w:r>
     </w:p>
@@ -3279,9 +3502,11 @@
       <w:r>
         <w:t>"</w:t>
       </w:r>
-      <w:r>
-        <w:t>Administrateur</w:t>
-      </w:r>
+      <w:proofErr w:type="spellStart"/>
+      <w:r>
+        <w:t>r_admin</w:t>
+      </w:r>
+      <w:proofErr w:type="spellEnd"/>
       <w:r>
         <w:t>"</w:t>
       </w:r>
@@ -3317,7 +3542,7 @@
                     </pic:cNvPicPr>
                   </pic:nvPicPr>
                   <pic:blipFill>
-                    <a:blip r:embed="rId28" cstate="print">
+                    <a:blip r:embed="rId29" cstate="print">
                       <a:extLst>
                         <a:ext uri="{28A0092B-C50C-407E-A947-70E740481C1C}">
                           <a14:useLocalDpi xmlns:a14="http://schemas.microsoft.com/office/drawing/2010/main" val="0"/>
@@ -3351,14 +3576,612 @@
     </w:p>
     <w:p>
       <w:r>
-        <w:t xml:space="preserve">Sur cette requête je donne toute les permission </w:t>
+        <w:t xml:space="preserve">Sur cette requête je donne </w:t>
+      </w:r>
+      <w:r>
+        <w:t>toutes les permissions</w:t>
+      </w:r>
+      <w:r>
+        <w:t xml:space="preserve"> </w:t>
+      </w:r>
+      <w:r>
+        <w:t>au rôle (select, insert, …)</w:t>
+      </w:r>
+      <w:r>
+        <w:t xml:space="preserve"> sur la base de </w:t>
+      </w:r>
+      <w:proofErr w:type="gramStart"/>
+      <w:r>
+        <w:t>donnée</w:t>
+      </w:r>
+      <w:proofErr w:type="gramEnd"/>
+      <w:r>
+        <w:t xml:space="preserve"> </w:t>
+      </w:r>
+      <w:proofErr w:type="spellStart"/>
+      <w:r>
+        <w:t>db_space_invaders</w:t>
+      </w:r>
+      <w:proofErr w:type="spellEnd"/>
+      <w:r>
+        <w:t xml:space="preserve"> avec les permission de pouvoir gérer les utilisateur </w:t>
+      </w:r>
+    </w:p>
+    <w:p>
+      <w:r>
+        <w:br w:type="page"/>
+      </w:r>
+    </w:p>
+    <w:p>
+      <w:pPr>
+        <w:pStyle w:val="Titre3"/>
+      </w:pPr>
+      <w:r>
+        <w:lastRenderedPageBreak/>
+        <w:t xml:space="preserve">4.13.2 : Rôle </w:t>
+      </w:r>
+      <w:r>
+        <w:t>"</w:t>
+      </w:r>
+      <w:proofErr w:type="spellStart"/>
+      <w:r>
+        <w:t>r_player</w:t>
+      </w:r>
+      <w:proofErr w:type="spellEnd"/>
+      <w:r>
+        <w:t>"</w:t>
+      </w:r>
+    </w:p>
+    <w:p>
+      <w:r>
+        <w:t xml:space="preserve">Voici la requête que j’ai utilisé pour donner les permissions de </w:t>
+      </w:r>
+      <w:r>
+        <w:t>Lire les informations des armes</w:t>
+      </w:r>
+      <w:r>
+        <w:t>,</w:t>
+      </w:r>
+      <w:r>
+        <w:t xml:space="preserve"> </w:t>
+      </w:r>
+      <w:r>
+        <w:t>c</w:t>
+      </w:r>
+      <w:r>
+        <w:t>réer une commande</w:t>
+      </w:r>
+      <w:r>
+        <w:t xml:space="preserve"> et</w:t>
+      </w:r>
+      <w:r>
+        <w:t xml:space="preserve"> </w:t>
+      </w:r>
+      <w:r>
+        <w:t>l</w:t>
+      </w:r>
+      <w:r>
+        <w:t>ire toutes les commandes</w:t>
+      </w:r>
+      <w:r>
+        <w:t> :</w:t>
+      </w:r>
+    </w:p>
+    <w:p>
+      <w:r>
+        <w:rPr>
+          <w:noProof/>
+        </w:rPr>
+        <w:drawing>
+          <wp:inline distT="0" distB="0" distL="0" distR="0" wp14:anchorId="287C7B58" wp14:editId="210AFF3D">
+            <wp:extent cx="4675367" cy="1463692"/>
+            <wp:effectExtent l="0" t="0" r="0" b="0"/>
+            <wp:docPr id="12" name="Image 12"/>
+            <wp:cNvGraphicFramePr>
+              <a:graphicFrameLocks xmlns:a="http://schemas.openxmlformats.org/drawingml/2006/main" noChangeAspect="1"/>
+            </wp:cNvGraphicFramePr>
+            <a:graphic xmlns:a="http://schemas.openxmlformats.org/drawingml/2006/main">
+              <a:graphicData uri="http://schemas.openxmlformats.org/drawingml/2006/picture">
+                <pic:pic xmlns:pic="http://schemas.openxmlformats.org/drawingml/2006/picture">
+                  <pic:nvPicPr>
+                    <pic:cNvPr id="0" name="Picture 5"/>
+                    <pic:cNvPicPr>
+                      <a:picLocks noChangeAspect="1" noChangeArrowheads="1"/>
+                    </pic:cNvPicPr>
+                  </pic:nvPicPr>
+                  <pic:blipFill>
+                    <a:blip r:embed="rId30" cstate="print">
+                      <a:extLst>
+                        <a:ext uri="{28A0092B-C50C-407E-A947-70E740481C1C}">
+                          <a14:useLocalDpi xmlns:a14="http://schemas.microsoft.com/office/drawing/2010/main" val="0"/>
+                        </a:ext>
+                      </a:extLst>
+                    </a:blip>
+                    <a:srcRect/>
+                    <a:stretch>
+                      <a:fillRect/>
+                    </a:stretch>
+                  </pic:blipFill>
+                  <pic:spPr bwMode="auto">
+                    <a:xfrm>
+                      <a:off x="0" y="0"/>
+                      <a:ext cx="4685279" cy="1466795"/>
+                    </a:xfrm>
+                    <a:prstGeom prst="rect">
+                      <a:avLst/>
+                    </a:prstGeom>
+                    <a:noFill/>
+                    <a:ln>
+                      <a:noFill/>
+                    </a:ln>
+                  </pic:spPr>
+                </pic:pic>
+              </a:graphicData>
+            </a:graphic>
+          </wp:inline>
+        </w:drawing>
+      </w:r>
+      <w:r>
+        <w:t> </w:t>
+      </w:r>
+    </w:p>
+    <w:p>
+      <w:r>
+        <w:t xml:space="preserve">Sur la première requête je lui donne uniquement la permission de sélectionner les données de la table </w:t>
+      </w:r>
+      <w:proofErr w:type="spellStart"/>
+      <w:r>
+        <w:t>t_arme</w:t>
+      </w:r>
+      <w:proofErr w:type="spellEnd"/>
+      <w:r>
+        <w:t xml:space="preserve">. Ensuite je lui </w:t>
+      </w:r>
+      <w:proofErr w:type="gramStart"/>
+      <w:r>
+        <w:t>permet</w:t>
+      </w:r>
+      <w:proofErr w:type="gramEnd"/>
+      <w:r>
+        <w:t xml:space="preserve"> d’insérer et de sélectionner uniquement sur la table </w:t>
+      </w:r>
+      <w:proofErr w:type="spellStart"/>
+      <w:r>
+        <w:t>t_commande</w:t>
+      </w:r>
+      <w:proofErr w:type="spellEnd"/>
+      <w:r>
+        <w:t xml:space="preserve"> comme demandé.</w:t>
+      </w:r>
+    </w:p>
+    <w:p/>
+    <w:p>
+      <w:pPr>
+        <w:pStyle w:val="Titre3"/>
+      </w:pPr>
+      <w:r>
+        <w:t xml:space="preserve">4.13.3 : Rôle </w:t>
+      </w:r>
+      <w:r>
+        <w:t>"</w:t>
+      </w:r>
+      <w:proofErr w:type="spellStart"/>
+      <w:r>
+        <w:t>r_shopKeeper</w:t>
+      </w:r>
+      <w:proofErr w:type="spellEnd"/>
+      <w:r>
+        <w:t>"</w:t>
+      </w:r>
+    </w:p>
+    <w:p>
+      <w:r>
+        <w:t>Voici la requête que j’ai utilisé pour donner les permissions</w:t>
+      </w:r>
+      <w:r>
+        <w:t xml:space="preserve"> de </w:t>
+      </w:r>
+      <w:r>
+        <w:t>Lire les informations sur tous les joueurs</w:t>
+      </w:r>
+      <w:r>
+        <w:t>, m</w:t>
+      </w:r>
+      <w:r>
+        <w:t>ettre à jour, lire et supprimer des armes</w:t>
+      </w:r>
+      <w:r>
+        <w:t xml:space="preserve"> et</w:t>
+      </w:r>
+      <w:r>
+        <w:t xml:space="preserve"> </w:t>
+      </w:r>
+      <w:r>
+        <w:t>l</w:t>
+      </w:r>
+      <w:r>
+        <w:t>ire toutes les commandes</w:t>
+      </w:r>
+      <w:r>
+        <w:t xml:space="preserve"> : </w:t>
+      </w:r>
+    </w:p>
+    <w:p>
+      <w:pPr>
+        <w:jc w:val="center"/>
+      </w:pPr>
+      <w:r>
+        <w:rPr>
+          <w:noProof/>
+        </w:rPr>
+        <w:drawing>
+          <wp:inline distT="0" distB="0" distL="0" distR="0" wp14:anchorId="0220FE71" wp14:editId="1391CBD4">
+            <wp:extent cx="5390985" cy="1682825"/>
+            <wp:effectExtent l="0" t="0" r="0" b="0"/>
+            <wp:docPr id="19" name="Image 19"/>
+            <wp:cNvGraphicFramePr>
+              <a:graphicFrameLocks xmlns:a="http://schemas.openxmlformats.org/drawingml/2006/main" noChangeAspect="1"/>
+            </wp:cNvGraphicFramePr>
+            <a:graphic xmlns:a="http://schemas.openxmlformats.org/drawingml/2006/main">
+              <a:graphicData uri="http://schemas.openxmlformats.org/drawingml/2006/picture">
+                <pic:pic xmlns:pic="http://schemas.openxmlformats.org/drawingml/2006/picture">
+                  <pic:nvPicPr>
+                    <pic:cNvPr id="0" name="Picture 6"/>
+                    <pic:cNvPicPr>
+                      <a:picLocks noChangeAspect="1" noChangeArrowheads="1"/>
+                    </pic:cNvPicPr>
+                  </pic:nvPicPr>
+                  <pic:blipFill>
+                    <a:blip r:embed="rId31" cstate="print">
+                      <a:extLst>
+                        <a:ext uri="{28A0092B-C50C-407E-A947-70E740481C1C}">
+                          <a14:useLocalDpi xmlns:a14="http://schemas.microsoft.com/office/drawing/2010/main" val="0"/>
+                        </a:ext>
+                      </a:extLst>
+                    </a:blip>
+                    <a:srcRect/>
+                    <a:stretch>
+                      <a:fillRect/>
+                    </a:stretch>
+                  </pic:blipFill>
+                  <pic:spPr bwMode="auto">
+                    <a:xfrm>
+                      <a:off x="0" y="0"/>
+                      <a:ext cx="5395225" cy="1684149"/>
+                    </a:xfrm>
+                    <a:prstGeom prst="rect">
+                      <a:avLst/>
+                    </a:prstGeom>
+                    <a:noFill/>
+                    <a:ln>
+                      <a:noFill/>
+                    </a:ln>
+                  </pic:spPr>
+                </pic:pic>
+              </a:graphicData>
+            </a:graphic>
+          </wp:inline>
+        </w:drawing>
+      </w:r>
+    </w:p>
+    <w:p>
+      <w:r>
+        <w:t xml:space="preserve">En premier lieu je lui donne </w:t>
+      </w:r>
+      <w:r>
+        <w:t>les permissions</w:t>
+      </w:r>
+      <w:r>
+        <w:t xml:space="preserve"> de lire les informations sur les tables </w:t>
+      </w:r>
+      <w:proofErr w:type="spellStart"/>
+      <w:r>
+        <w:t>t_commande</w:t>
+      </w:r>
+      <w:proofErr w:type="spellEnd"/>
+      <w:r>
+        <w:t xml:space="preserve"> (pour pouvoir lire toutes les commandes) et sur la table </w:t>
+      </w:r>
+      <w:proofErr w:type="spellStart"/>
+      <w:r>
+        <w:t>t_joueur</w:t>
+      </w:r>
+      <w:proofErr w:type="spellEnd"/>
+      <w:r>
+        <w:t xml:space="preserve"> (pour pouvoir lire toutes les</w:t>
+      </w:r>
+      <w:r>
+        <w:t xml:space="preserve"> informations d’un joueur), ensuite je lui donne </w:t>
+      </w:r>
+      <w:proofErr w:type="gramStart"/>
+      <w:r>
+        <w:t>les permission</w:t>
+      </w:r>
+      <w:proofErr w:type="gramEnd"/>
+      <w:r>
+        <w:t xml:space="preserve"> de modifier, lire et supprimer sur la table </w:t>
+      </w:r>
+      <w:proofErr w:type="spellStart"/>
+      <w:r>
+        <w:t>t_armes</w:t>
+      </w:r>
+      <w:proofErr w:type="spellEnd"/>
+      <w:r>
+        <w:t xml:space="preserve"> pour pouvoir gérer la vente des armes.</w:t>
+      </w:r>
+    </w:p>
+    <w:p/>
+    <w:p>
+      <w:r>
+        <w:br w:type="page"/>
+      </w:r>
+    </w:p>
+    <w:p>
+      <w:pPr>
+        <w:pStyle w:val="Titre2"/>
+      </w:pPr>
+      <w:r>
+        <w:lastRenderedPageBreak/>
+        <w:t>4.14 : exporter / importer la base de données</w:t>
+      </w:r>
+    </w:p>
+    <w:p>
+      <w:r>
+        <w:t xml:space="preserve">Pour exporter un dump de la base de données </w:t>
+      </w:r>
+      <w:proofErr w:type="gramStart"/>
+      <w:r>
+        <w:t>voici  la</w:t>
+      </w:r>
+      <w:proofErr w:type="gramEnd"/>
+      <w:r>
+        <w:t xml:space="preserve"> commande que j’ai </w:t>
+      </w:r>
+      <w:proofErr w:type="spellStart"/>
+      <w:r>
+        <w:t>executé</w:t>
+      </w:r>
+      <w:proofErr w:type="spellEnd"/>
+      <w:r>
+        <w:t xml:space="preserve"> dans l’invite de commande </w:t>
+      </w:r>
+      <w:proofErr w:type="spellStart"/>
+      <w:r>
+        <w:t>windows</w:t>
+      </w:r>
+      <w:proofErr w:type="spellEnd"/>
+      <w:r>
+        <w:t xml:space="preserve"> : </w:t>
+      </w:r>
+    </w:p>
+    <w:p>
+      <w:r>
+        <w:rPr>
+          <w:noProof/>
+        </w:rPr>
+        <w:drawing>
+          <wp:inline distT="0" distB="0" distL="0" distR="0" wp14:anchorId="73C34410" wp14:editId="2EC50176">
+            <wp:extent cx="5756910" cy="1232535"/>
+            <wp:effectExtent l="0" t="0" r="0" b="0"/>
+            <wp:docPr id="20" name="Image 20"/>
+            <wp:cNvGraphicFramePr>
+              <a:graphicFrameLocks xmlns:a="http://schemas.openxmlformats.org/drawingml/2006/main" noChangeAspect="1"/>
+            </wp:cNvGraphicFramePr>
+            <a:graphic xmlns:a="http://schemas.openxmlformats.org/drawingml/2006/main">
+              <a:graphicData uri="http://schemas.openxmlformats.org/drawingml/2006/picture">
+                <pic:pic xmlns:pic="http://schemas.openxmlformats.org/drawingml/2006/picture">
+                  <pic:nvPicPr>
+                    <pic:cNvPr id="0" name="Picture 7"/>
+                    <pic:cNvPicPr>
+                      <a:picLocks noChangeAspect="1" noChangeArrowheads="1"/>
+                    </pic:cNvPicPr>
+                  </pic:nvPicPr>
+                  <pic:blipFill>
+                    <a:blip r:embed="rId32" cstate="print">
+                      <a:extLst>
+                        <a:ext uri="{28A0092B-C50C-407E-A947-70E740481C1C}">
+                          <a14:useLocalDpi xmlns:a14="http://schemas.microsoft.com/office/drawing/2010/main" val="0"/>
+                        </a:ext>
+                      </a:extLst>
+                    </a:blip>
+                    <a:srcRect/>
+                    <a:stretch>
+                      <a:fillRect/>
+                    </a:stretch>
+                  </pic:blipFill>
+                  <pic:spPr bwMode="auto">
+                    <a:xfrm>
+                      <a:off x="0" y="0"/>
+                      <a:ext cx="5756910" cy="1232535"/>
+                    </a:xfrm>
+                    <a:prstGeom prst="rect">
+                      <a:avLst/>
+                    </a:prstGeom>
+                    <a:noFill/>
+                    <a:ln>
+                      <a:noFill/>
+                    </a:ln>
+                  </pic:spPr>
+                </pic:pic>
+              </a:graphicData>
+            </a:graphic>
+          </wp:inline>
+        </w:drawing>
+      </w:r>
+    </w:p>
+    <w:p>
+      <w:r>
+        <w:t xml:space="preserve">Dans cette commande d’abord j’ouvre un terminale docker grâce au « docker </w:t>
+      </w:r>
+      <w:proofErr w:type="spellStart"/>
+      <w:r>
+        <w:t>exec</w:t>
+      </w:r>
+      <w:proofErr w:type="spellEnd"/>
+      <w:r>
+        <w:t xml:space="preserve"> -i {id container docker} » ensuite j’exécute la commande </w:t>
+      </w:r>
+      <w:proofErr w:type="spellStart"/>
+      <w:r>
+        <w:t>mysqldump</w:t>
+      </w:r>
+      <w:proofErr w:type="spellEnd"/>
+      <w:r>
+        <w:t xml:space="preserve"> qui va exporter ma base de </w:t>
+      </w:r>
+      <w:proofErr w:type="gramStart"/>
+      <w:r>
+        <w:t>donné</w:t>
+      </w:r>
+      <w:proofErr w:type="gramEnd"/>
+      <w:r>
+        <w:t xml:space="preserve"> avec l’utilisateur root le « --</w:t>
+      </w:r>
+      <w:proofErr w:type="spellStart"/>
+      <w:r>
+        <w:t>databases</w:t>
+      </w:r>
+      <w:proofErr w:type="spellEnd"/>
+      <w:r>
+        <w:t xml:space="preserve"> » va permettre de mettre la création et l’utilisation de la base de donnée dans le script car par défaut ils n’y sont pas ensuite je dis la base de donnée que je veux </w:t>
+      </w:r>
+      <w:proofErr w:type="spellStart"/>
+      <w:r>
+        <w:t>executé</w:t>
+      </w:r>
+      <w:proofErr w:type="spellEnd"/>
+      <w:r>
+        <w:t xml:space="preserve"> et ensuite je donne le chemin d’accès où le fichier va se créer.</w:t>
+      </w:r>
+    </w:p>
+    <w:p>
+      <w:r>
+        <w:t xml:space="preserve">Pour restaurer le dump de la base de </w:t>
+      </w:r>
+      <w:proofErr w:type="gramStart"/>
+      <w:r>
+        <w:t>donnée</w:t>
+      </w:r>
+      <w:proofErr w:type="gramEnd"/>
+      <w:r>
+        <w:t xml:space="preserve"> j’ai dû exécuter cette commande toujours dans le terminal Windows : </w:t>
+      </w:r>
+    </w:p>
+    <w:p>
+      <w:r>
+        <w:rPr>
+          <w:noProof/>
+        </w:rPr>
+        <w:drawing>
+          <wp:inline distT="0" distB="0" distL="0" distR="0" wp14:anchorId="558EF2EA" wp14:editId="6809D43F">
+            <wp:extent cx="5753100" cy="1253490"/>
+            <wp:effectExtent l="0" t="0" r="0" b="0"/>
+            <wp:docPr id="21" name="Image 21"/>
+            <wp:cNvGraphicFramePr>
+              <a:graphicFrameLocks xmlns:a="http://schemas.openxmlformats.org/drawingml/2006/main" noChangeAspect="1"/>
+            </wp:cNvGraphicFramePr>
+            <a:graphic xmlns:a="http://schemas.openxmlformats.org/drawingml/2006/main">
+              <a:graphicData uri="http://schemas.openxmlformats.org/drawingml/2006/picture">
+                <pic:pic xmlns:pic="http://schemas.openxmlformats.org/drawingml/2006/picture">
+                  <pic:nvPicPr>
+                    <pic:cNvPr id="0" name="Picture 3"/>
+                    <pic:cNvPicPr>
+                      <a:picLocks noChangeAspect="1" noChangeArrowheads="1"/>
+                    </pic:cNvPicPr>
+                  </pic:nvPicPr>
+                  <pic:blipFill>
+                    <a:blip r:embed="rId16" cstate="print">
+                      <a:extLst>
+                        <a:ext uri="{28A0092B-C50C-407E-A947-70E740481C1C}">
+                          <a14:useLocalDpi xmlns:a14="http://schemas.microsoft.com/office/drawing/2010/main" val="0"/>
+                        </a:ext>
+                      </a:extLst>
+                    </a:blip>
+                    <a:srcRect/>
+                    <a:stretch>
+                      <a:fillRect/>
+                    </a:stretch>
+                  </pic:blipFill>
+                  <pic:spPr bwMode="auto">
+                    <a:xfrm>
+                      <a:off x="0" y="0"/>
+                      <a:ext cx="5753100" cy="1253490"/>
+                    </a:xfrm>
+                    <a:prstGeom prst="rect">
+                      <a:avLst/>
+                    </a:prstGeom>
+                    <a:noFill/>
+                    <a:ln>
+                      <a:noFill/>
+                    </a:ln>
+                  </pic:spPr>
+                </pic:pic>
+              </a:graphicData>
+            </a:graphic>
+          </wp:inline>
+        </w:drawing>
+      </w:r>
+    </w:p>
+    <w:p>
+      <w:r>
+        <w:t xml:space="preserve">Dans cette commande d’abord j’ouvre un terminale docker grâce au « docker </w:t>
+      </w:r>
+      <w:proofErr w:type="spellStart"/>
+      <w:r>
+        <w:t>exec</w:t>
+      </w:r>
+      <w:proofErr w:type="spellEnd"/>
+      <w:r>
+        <w:t xml:space="preserve"> -i</w:t>
+      </w:r>
+      <w:r>
+        <w:t xml:space="preserve"> cc94</w:t>
+      </w:r>
+      <w:proofErr w:type="gramStart"/>
+      <w:r>
+        <w:t>…</w:t>
+      </w:r>
+      <w:r>
+        <w:t>»</w:t>
+      </w:r>
+      <w:proofErr w:type="gramEnd"/>
+      <w:r>
+        <w:t xml:space="preserve"> ensuite j’exécute la commande </w:t>
+      </w:r>
+      <w:proofErr w:type="spellStart"/>
+      <w:r>
+        <w:t>mysql</w:t>
+      </w:r>
+      <w:proofErr w:type="spellEnd"/>
+      <w:r>
+        <w:t xml:space="preserve"> qui va </w:t>
+      </w:r>
+      <w:r>
+        <w:t>restaurer</w:t>
+      </w:r>
+      <w:r>
+        <w:t xml:space="preserve"> ma base de donné avec l’utilisateur root</w:t>
+      </w:r>
+      <w:r>
+        <w:t xml:space="preserve"> ensuite j’indique le chemin d’accès du fichier .</w:t>
+      </w:r>
+      <w:proofErr w:type="spellStart"/>
+      <w:r>
+        <w:t>sql</w:t>
+      </w:r>
+      <w:proofErr w:type="spellEnd"/>
+      <w:r>
+        <w:t>.</w:t>
+      </w:r>
+      <w:r>
+        <w:br w:type="page"/>
       </w:r>
     </w:p>
     <w:p/>
     <w:p/>
     <w:sectPr>
-      <w:headerReference w:type="default" r:id="rId29"/>
-      <w:footerReference w:type="default" r:id="rId30"/>
+      <w:headerReference w:type="default" r:id="rId33"/>
+      <w:footerReference w:type="default" r:id="rId34"/>
       <w:pgSz w:w="11906" w:h="16838"/>
       <w:pgMar w:top="1417" w:right="1417" w:bottom="1417" w:left="1417" w:header="708" w:footer="708" w:gutter="0"/>
       <w:pgNumType w:start="1"/>
@@ -3424,7 +4247,7 @@
         <w:rPr>
           <w:noProof/>
         </w:rPr>
-        <w:t>25.09.2023</w:t>
+        <w:t>02.10.2023</w:t>
       </w:r>
     </w:fldSimple>
   </w:p>

</xml_diff>